<commit_message>
Added cover page to LAB) Report
</commit_message>
<xml_diff>
--- a/Lab0_FSM.docx
+++ b/Lab0_FSM.docx
@@ -2,7 +2,412 @@
 <file path=word/document.xml><?xml version="1.0" encoding="utf-8"?>
 <w:document xmlns:wpc="http://schemas.microsoft.com/office/word/2010/wordprocessingCanvas" xmlns:mc="http://schemas.openxmlformats.org/markup-compatibility/2006" xmlns:o="urn:schemas-microsoft-com:office:office" xmlns:r="http://schemas.openxmlformats.org/officeDocument/2006/relationships" xmlns:m="http://schemas.openxmlformats.org/officeDocument/2006/math" xmlns:v="urn:schemas-microsoft-com:vml" xmlns:wp14="http://schemas.microsoft.com/office/word/2010/wordprocessingDrawing" xmlns:wp="http://schemas.openxmlformats.org/drawingml/2006/wordprocessingDrawing" xmlns:w10="urn:schemas-microsoft-com:office:word" xmlns:w="http://schemas.openxmlformats.org/wordprocessingml/2006/main" xmlns:w14="http://schemas.microsoft.com/office/word/2010/wordml" xmlns:w15="http://schemas.microsoft.com/office/word/2012/wordml" xmlns:wpg="http://schemas.microsoft.com/office/word/2010/wordprocessingGroup" xmlns:wpi="http://schemas.microsoft.com/office/word/2010/wordprocessingInk" xmlns:wne="http://schemas.microsoft.com/office/word/2006/wordml" xmlns:wps="http://schemas.microsoft.com/office/word/2010/wordprocessingShape" mc:Ignorable="w14 w15 wp14">
   <w:body>
+    <w:sdt>
+      <w:sdtPr>
+        <w:id w:val="1459213869"/>
+        <w:docPartObj>
+          <w:docPartGallery w:val="Cover Pages"/>
+          <w:docPartUnique/>
+        </w:docPartObj>
+      </w:sdtPr>
+      <w:sdtContent>
+        <w:p>
+          <w:r>
+            <w:rPr>
+              <w:noProof/>
+            </w:rPr>
+            <mc:AlternateContent>
+              <mc:Choice Requires="wps">
+                <w:drawing>
+                  <wp:anchor distT="0" distB="0" distL="182880" distR="182880" simplePos="0" relativeHeight="251719680" behindDoc="0" locked="0" layoutInCell="1" allowOverlap="1" wp14:anchorId="453DBDC1" wp14:editId="6CA5801C">
+                    <wp:simplePos x="0" y="0"/>
+                    <wp:positionH relativeFrom="margin">
+                      <wp:align>left</wp:align>
+                    </wp:positionH>
+                    <wp:positionV relativeFrom="page">
+                      <wp:posOffset>687668</wp:posOffset>
+                    </wp:positionV>
+                    <wp:extent cx="4686300" cy="6720840"/>
+                    <wp:effectExtent l="0" t="0" r="15240" b="2540"/>
+                    <wp:wrapSquare wrapText="bothSides"/>
+                    <wp:docPr id="131" name="Text Box 131"/>
+                    <wp:cNvGraphicFramePr/>
+                    <a:graphic xmlns:a="http://schemas.openxmlformats.org/drawingml/2006/main">
+                      <a:graphicData uri="http://schemas.microsoft.com/office/word/2010/wordprocessingShape">
+                        <wps:wsp>
+                          <wps:cNvSpPr txBox="1"/>
+                          <wps:spPr>
+                            <a:xfrm>
+                              <a:off x="0" y="0"/>
+                              <a:ext cx="4686300" cy="6720840"/>
+                            </a:xfrm>
+                            <a:prstGeom prst="rect">
+                              <a:avLst/>
+                            </a:prstGeom>
+                            <a:noFill/>
+                            <a:ln w="6350">
+                              <a:noFill/>
+                            </a:ln>
+                            <a:effectLst/>
+                          </wps:spPr>
+                          <wps:style>
+                            <a:lnRef idx="0">
+                              <a:schemeClr val="accent1"/>
+                            </a:lnRef>
+                            <a:fillRef idx="0">
+                              <a:schemeClr val="accent1"/>
+                            </a:fillRef>
+                            <a:effectRef idx="0">
+                              <a:schemeClr val="accent1"/>
+                            </a:effectRef>
+                            <a:fontRef idx="minor">
+                              <a:schemeClr val="dk1"/>
+                            </a:fontRef>
+                          </wps:style>
+                          <wps:txbx>
+                            <w:txbxContent>
+                              <w:p>
+                                <w:pPr>
+                                  <w:pStyle w:val="NoSpacing"/>
+                                  <w:spacing w:before="40" w:after="560" w:line="216" w:lineRule="auto"/>
+                                  <w:rPr>
+                                    <w:sz w:val="72"/>
+                                    <w:szCs w:val="72"/>
+                                  </w:rPr>
+                                </w:pPr>
+                                <w:sdt>
+                                  <w:sdtPr>
+                                    <w:rPr>
+                                      <w:sz w:val="72"/>
+                                      <w:szCs w:val="72"/>
+                                    </w:rPr>
+                                    <w:alias w:val="Title"/>
+                                    <w:tag w:val=""/>
+                                    <w:id w:val="1669750224"/>
+                                    <w:dataBinding w:prefixMappings="xmlns:ns0='http://purl.org/dc/elements/1.1/' xmlns:ns1='http://schemas.openxmlformats.org/package/2006/metadata/core-properties' " w:xpath="/ns1:coreProperties[1]/ns0:title[1]" w:storeItemID="{6C3C8BC8-F283-45AE-878A-BAB7291924A1}"/>
+                                    <w:text/>
+                                  </w:sdtPr>
+                                  <w:sdtContent>
+                                    <w:r>
+                                      <w:rPr>
+                                        <w:sz w:val="72"/>
+                                        <w:szCs w:val="72"/>
+                                      </w:rPr>
+                                      <w:t>Lab 0 Report</w:t>
+                                    </w:r>
+                                  </w:sdtContent>
+                                </w:sdt>
+                              </w:p>
+                              <w:sdt>
+                                <w:sdtPr>
+                                  <w:rPr>
+                                    <w:caps/>
+                                    <w:sz w:val="28"/>
+                                    <w:szCs w:val="28"/>
+                                  </w:rPr>
+                                  <w:alias w:val="Author"/>
+                                  <w:tag w:val=""/>
+                                  <w:id w:val="1180163378"/>
+                                  <w:dataBinding w:prefixMappings="xmlns:ns0='http://purl.org/dc/elements/1.1/' xmlns:ns1='http://schemas.openxmlformats.org/package/2006/metadata/core-properties' " w:xpath="/ns1:coreProperties[1]/ns0:creator[1]" w:storeItemID="{6C3C8BC8-F283-45AE-878A-BAB7291924A1}"/>
+                                  <w:text/>
+                                </w:sdtPr>
+                                <w:sdtContent>
+                                  <w:p>
+                                    <w:pPr>
+                                      <w:pStyle w:val="NoSpacing"/>
+                                      <w:spacing w:before="80" w:after="40"/>
+                                      <w:rPr>
+                                        <w:caps/>
+                                        <w:sz w:val="28"/>
+                                        <w:szCs w:val="28"/>
+                                      </w:rPr>
+                                    </w:pPr>
+                                    <w:r>
+                                      <w:rPr>
+                                        <w:caps/>
+                                        <w:sz w:val="28"/>
+                                        <w:szCs w:val="28"/>
+                                      </w:rPr>
+                                      <w:t>brANDON LIPJANIC - (BLIPJANIC1616)</w:t>
+                                    </w:r>
+                                  </w:p>
+                                </w:sdtContent>
+                              </w:sdt>
+                              <w:p>
+                                <w:pPr>
+                                  <w:pStyle w:val="NoSpacing"/>
+                                  <w:spacing w:before="80" w:after="40"/>
+                                  <w:rPr>
+                                    <w:caps/>
+                                    <w:sz w:val="28"/>
+                                    <w:szCs w:val="28"/>
+                                  </w:rPr>
+                                </w:pPr>
+                              </w:p>
+                              <w:p>
+                                <w:pPr>
+                                  <w:pStyle w:val="NoSpacing"/>
+                                  <w:spacing w:before="80" w:after="40"/>
+                                  <w:rPr>
+                                    <w:caps/>
+                                    <w:sz w:val="28"/>
+                                    <w:szCs w:val="28"/>
+                                  </w:rPr>
+                                </w:pPr>
+                                <w:r>
+                                  <w:rPr>
+                                    <w:caps/>
+                                    <w:sz w:val="28"/>
+                                    <w:szCs w:val="28"/>
+                                  </w:rPr>
+                                  <w:t>Finite State Machine on Next Page</w:t>
+                                </w:r>
+                              </w:p>
+                            </w:txbxContent>
+                          </wps:txbx>
+                          <wps:bodyPr rot="0" spcFirstLastPara="0" vertOverflow="overflow" horzOverflow="overflow" vert="horz" wrap="square" lIns="0" tIns="0" rIns="0" bIns="0" numCol="1" spcCol="0" rtlCol="0" fromWordArt="0" anchor="t" anchorCtr="0" forceAA="0" compatLnSpc="1">
+                            <a:prstTxWarp prst="textNoShape">
+                              <a:avLst/>
+                            </a:prstTxWarp>
+                            <a:spAutoFit/>
+                          </wps:bodyPr>
+                        </wps:wsp>
+                      </a:graphicData>
+                    </a:graphic>
+                    <wp14:sizeRelH relativeFrom="margin">
+                      <wp14:pctWidth>79000</wp14:pctWidth>
+                    </wp14:sizeRelH>
+                    <wp14:sizeRelV relativeFrom="page">
+                      <wp14:pctHeight>35000</wp14:pctHeight>
+                    </wp14:sizeRelV>
+                  </wp:anchor>
+                </w:drawing>
+              </mc:Choice>
+              <mc:Fallback>
+                <w:pict>
+                  <v:shapetype w14:anchorId="453DBDC1" id="_x0000_t202" coordsize="21600,21600" o:spt="202" path="m,l,21600r21600,l21600,xe">
+                    <v:stroke joinstyle="miter"/>
+                    <v:path gradientshapeok="t" o:connecttype="rect"/>
+                  </v:shapetype>
+                  <v:shape id="Text Box 131" o:spid="_x0000_s1026" type="#_x0000_t202" style="position:absolute;margin-left:0;margin-top:54.15pt;width:369pt;height:529.2pt;z-index:251719680;visibility:visible;mso-wrap-style:square;mso-width-percent:790;mso-height-percent:350;mso-wrap-distance-left:14.4pt;mso-wrap-distance-top:0;mso-wrap-distance-right:14.4pt;mso-wrap-distance-bottom:0;mso-position-horizontal:left;mso-position-horizontal-relative:margin;mso-position-vertical:absolute;mso-position-vertical-relative:page;mso-width-percent:790;mso-height-percent:350;mso-width-relative:margin;mso-height-relative:page;v-text-anchor:top" o:gfxdata="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" filled="f" stroked="f" strokeweight=".5pt">
+                    <v:textbox style="mso-fit-shape-to-text:t" inset="0,0,0,0">
+                      <w:txbxContent>
+                        <w:p>
+                          <w:pPr>
+                            <w:pStyle w:val="NoSpacing"/>
+                            <w:spacing w:before="40" w:after="560" w:line="216" w:lineRule="auto"/>
+                            <w:rPr>
+                              <w:sz w:val="72"/>
+                              <w:szCs w:val="72"/>
+                            </w:rPr>
+                          </w:pPr>
+                          <w:sdt>
+                            <w:sdtPr>
+                              <w:rPr>
+                                <w:sz w:val="72"/>
+                                <w:szCs w:val="72"/>
+                              </w:rPr>
+                              <w:alias w:val="Title"/>
+                              <w:tag w:val=""/>
+                              <w:id w:val="1669750224"/>
+                              <w:dataBinding w:prefixMappings="xmlns:ns0='http://purl.org/dc/elements/1.1/' xmlns:ns1='http://schemas.openxmlformats.org/package/2006/metadata/core-properties' " w:xpath="/ns1:coreProperties[1]/ns0:title[1]" w:storeItemID="{6C3C8BC8-F283-45AE-878A-BAB7291924A1}"/>
+                              <w:text/>
+                            </w:sdtPr>
+                            <w:sdtContent>
+                              <w:r>
+                                <w:rPr>
+                                  <w:sz w:val="72"/>
+                                  <w:szCs w:val="72"/>
+                                </w:rPr>
+                                <w:t>Lab 0 Report</w:t>
+                              </w:r>
+                            </w:sdtContent>
+                          </w:sdt>
+                        </w:p>
+                        <w:sdt>
+                          <w:sdtPr>
+                            <w:rPr>
+                              <w:caps/>
+                              <w:sz w:val="28"/>
+                              <w:szCs w:val="28"/>
+                            </w:rPr>
+                            <w:alias w:val="Author"/>
+                            <w:tag w:val=""/>
+                            <w:id w:val="1180163378"/>
+                            <w:dataBinding w:prefixMappings="xmlns:ns0='http://purl.org/dc/elements/1.1/' xmlns:ns1='http://schemas.openxmlformats.org/package/2006/metadata/core-properties' " w:xpath="/ns1:coreProperties[1]/ns0:creator[1]" w:storeItemID="{6C3C8BC8-F283-45AE-878A-BAB7291924A1}"/>
+                            <w:text/>
+                          </w:sdtPr>
+                          <w:sdtContent>
+                            <w:p>
+                              <w:pPr>
+                                <w:pStyle w:val="NoSpacing"/>
+                                <w:spacing w:before="80" w:after="40"/>
+                                <w:rPr>
+                                  <w:caps/>
+                                  <w:sz w:val="28"/>
+                                  <w:szCs w:val="28"/>
+                                </w:rPr>
+                              </w:pPr>
+                              <w:r>
+                                <w:rPr>
+                                  <w:caps/>
+                                  <w:sz w:val="28"/>
+                                  <w:szCs w:val="28"/>
+                                </w:rPr>
+                                <w:t>brANDON LIPJANIC - (BLIPJANIC1616)</w:t>
+                              </w:r>
+                            </w:p>
+                          </w:sdtContent>
+                        </w:sdt>
+                        <w:p>
+                          <w:pPr>
+                            <w:pStyle w:val="NoSpacing"/>
+                            <w:spacing w:before="80" w:after="40"/>
+                            <w:rPr>
+                              <w:caps/>
+                              <w:sz w:val="28"/>
+                              <w:szCs w:val="28"/>
+                            </w:rPr>
+                          </w:pPr>
+                        </w:p>
+                        <w:p>
+                          <w:pPr>
+                            <w:pStyle w:val="NoSpacing"/>
+                            <w:spacing w:before="80" w:after="40"/>
+                            <w:rPr>
+                              <w:caps/>
+                              <w:sz w:val="28"/>
+                              <w:szCs w:val="28"/>
+                            </w:rPr>
+                          </w:pPr>
+                          <w:r>
+                            <w:rPr>
+                              <w:caps/>
+                              <w:sz w:val="28"/>
+                              <w:szCs w:val="28"/>
+                            </w:rPr>
+                            <w:t>Finite State Machine on Next Page</w:t>
+                          </w:r>
+                        </w:p>
+                      </w:txbxContent>
+                    </v:textbox>
+                    <w10:wrap type="square" anchorx="margin" anchory="page"/>
+                  </v:shape>
+                </w:pict>
+              </mc:Fallback>
+            </mc:AlternateContent>
+          </w:r>
+        </w:p>
+        <w:p>
+          <w:r>
+            <w:br w:type="page"/>
+          </w:r>
+        </w:p>
+      </w:sdtContent>
+    </w:sdt>
     <w:p>
+      <w:r>
+        <w:rPr>
+          <w:noProof/>
+        </w:rPr>
+        <w:lastRenderedPageBreak/>
+        <mc:AlternateContent>
+          <mc:Choice Requires="wps">
+            <w:drawing>
+              <wp:anchor distT="0" distB="0" distL="114300" distR="114300" simplePos="0" relativeHeight="251720704" behindDoc="1" locked="0" layoutInCell="1" allowOverlap="1">
+                <wp:simplePos x="0" y="0"/>
+                <wp:positionH relativeFrom="column">
+                  <wp:posOffset>1713380</wp:posOffset>
+                </wp:positionH>
+                <wp:positionV relativeFrom="paragraph">
+                  <wp:posOffset>-322729</wp:posOffset>
+                </wp:positionV>
+                <wp:extent cx="2360930" cy="1404620"/>
+                <wp:effectExtent l="0" t="0" r="1270" b="0"/>
+                <wp:wrapNone/>
+                <wp:docPr id="18" name="Text Box 2"/>
+                <wp:cNvGraphicFramePr>
+                  <a:graphicFrameLocks xmlns:a="http://schemas.openxmlformats.org/drawingml/2006/main"/>
+                </wp:cNvGraphicFramePr>
+                <a:graphic xmlns:a="http://schemas.openxmlformats.org/drawingml/2006/main">
+                  <a:graphicData uri="http://schemas.microsoft.com/office/word/2010/wordprocessingShape">
+                    <wps:wsp>
+                      <wps:cNvSpPr txBox="1">
+                        <a:spLocks noChangeArrowheads="1"/>
+                      </wps:cNvSpPr>
+                      <wps:spPr bwMode="auto">
+                        <a:xfrm>
+                          <a:off x="0" y="0"/>
+                          <a:ext cx="2360930" cy="1404620"/>
+                        </a:xfrm>
+                        <a:prstGeom prst="rect">
+                          <a:avLst/>
+                        </a:prstGeom>
+                        <a:solidFill>
+                          <a:srgbClr val="FFFFFF"/>
+                        </a:solidFill>
+                        <a:ln w="9525">
+                          <a:noFill/>
+                          <a:miter lim="800000"/>
+                          <a:headEnd/>
+                          <a:tailEnd/>
+                        </a:ln>
+                      </wps:spPr>
+                      <wps:txbx>
+                        <w:txbxContent>
+                          <w:p>
+                            <w:proofErr w:type="spellStart"/>
+                            <w:proofErr w:type="gramStart"/>
+                            <w:r>
+                              <w:t>ledSC</w:t>
+                            </w:r>
+                            <w:proofErr w:type="spellEnd"/>
+                            <w:proofErr w:type="gramEnd"/>
+                            <w:r>
+                              <w:t xml:space="preserve"> = LED State Counter </w:t>
+                            </w:r>
+                          </w:p>
+                        </w:txbxContent>
+                      </wps:txbx>
+                      <wps:bodyPr rot="0" vert="horz" wrap="square" lIns="91440" tIns="45720" rIns="91440" bIns="45720" anchor="t" anchorCtr="0">
+                        <a:spAutoFit/>
+                      </wps:bodyPr>
+                    </wps:wsp>
+                  </a:graphicData>
+                </a:graphic>
+                <wp14:sizeRelH relativeFrom="page">
+                  <wp14:pctWidth>0</wp14:pctWidth>
+                </wp14:sizeRelH>
+                <wp14:sizeRelV relativeFrom="page">
+                  <wp14:pctHeight>0</wp14:pctHeight>
+                </wp14:sizeRelV>
+              </wp:anchor>
+            </w:drawing>
+          </mc:Choice>
+          <mc:Fallback>
+            <w:pict>
+              <v:shape id="Text Box 2" o:spid="_x0000_s1027" type="#_x0000_t202" style="position:absolute;margin-left:134.9pt;margin-top:-25.4pt;width:185.9pt;height:110.6pt;z-index:-251595776;visibility:visible;mso-wrap-style:square;mso-width-percent:0;mso-height-percent:0;mso-wrap-distance-left:9pt;mso-wrap-distance-top:0;mso-wrap-distance-right:9pt;mso-wrap-distance-bottom:0;mso-position-horizontal:absolute;mso-position-horizontal-relative:text;mso-position-vertical:absolute;mso-position-vertical-relative:text;mso-width-percent:0;mso-height-percent:0;mso-width-relative:page;mso-height-relative:page;v-text-anchor:top" o:gfxdata="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" stroked="f">
+                <v:textbox style="mso-fit-shape-to-text:t">
+                  <w:txbxContent>
+                    <w:p>
+                      <w:proofErr w:type="spellStart"/>
+                      <w:proofErr w:type="gramStart"/>
+                      <w:r>
+                        <w:t>ledSC</w:t>
+                      </w:r>
+                      <w:proofErr w:type="spellEnd"/>
+                      <w:proofErr w:type="gramEnd"/>
+                      <w:r>
+                        <w:t xml:space="preserve"> = LED State Counter </w:t>
+                      </w:r>
+                    </w:p>
+                  </w:txbxContent>
+                </v:textbox>
+              </v:shape>
+            </w:pict>
+          </mc:Fallback>
+        </mc:AlternateContent>
+      </w:r>
       <w:r>
         <w:rPr>
           <w:noProof/>
@@ -66,7 +471,7 @@
           </mc:Choice>
           <mc:Fallback>
             <w:pict>
-              <v:oval w14:anchorId="0645B88E" id="Oval 5" o:spid="_x0000_s1026" style="position:absolute;margin-left:246.5pt;margin-top:0;width:198pt;height:133.5pt;z-index:251667456;visibility:visible;mso-wrap-style:square;mso-wrap-distance-left:9pt;mso-wrap-distance-top:0;mso-wrap-distance-right:9pt;mso-wrap-distance-bottom:0;mso-position-horizontal:absolute;mso-position-horizontal-relative:margin;mso-position-vertical:absolute;mso-position-vertical-relative:text;v-text-anchor:middle" o:gfxdata="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" fillcolor="#5b9bd5 [3204]" strokecolor="#1f4d78 [1604]" strokeweight="1pt">
+              <v:oval w14:anchorId="65B6C737" id="Oval 5" o:spid="_x0000_s1026" style="position:absolute;margin-left:246.5pt;margin-top:0;width:198pt;height:133.5pt;z-index:251667456;visibility:visible;mso-wrap-style:square;mso-wrap-distance-left:9pt;mso-wrap-distance-top:0;mso-wrap-distance-right:9pt;mso-wrap-distance-bottom:0;mso-position-horizontal:absolute;mso-position-horizontal-relative:margin;mso-position-vertical:absolute;mso-position-vertical-relative:text;v-text-anchor:middle" o:gfxdata="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" fillcolor="#5b9bd5 [3204]" strokecolor="#1f4d78 [1604]" strokeweight="1pt">
                 <v:stroke joinstyle="miter"/>
                 <w10:wrap anchorx="margin"/>
               </v:oval>
@@ -146,11 +551,7 @@
           </mc:Choice>
           <mc:Fallback>
             <w:pict>
-              <v:shapetype w14:anchorId="485FF562" id="_x0000_t202" coordsize="21600,21600" o:spt="202" path="m,l,21600r21600,l21600,xe">
-                <v:stroke joinstyle="miter"/>
-                <v:path gradientshapeok="t" o:connecttype="rect"/>
-              </v:shapetype>
-              <v:shape id="Text Box 2" o:spid="_x0000_s1026" type="#_x0000_t202" style="position:absolute;margin-left:646.9pt;margin-top:220.2pt;width:59.3pt;height:32.4pt;z-index:-251610112;visibility:visible;mso-wrap-style:square;mso-width-percent:0;mso-height-percent:0;mso-wrap-distance-left:9pt;mso-wrap-distance-top:3.6pt;mso-wrap-distance-right:9pt;mso-wrap-distance-bottom:3.6pt;mso-position-horizontal:absolute;mso-position-horizontal-relative:text;mso-position-vertical:absolute;mso-position-vertical-relative:text;mso-width-percent:0;mso-height-percent:0;mso-width-relative:margin;mso-height-relative:margin;v-text-anchor:top" o:gfxdata="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" stroked="f">
+              <v:shape w14:anchorId="485FF562" id="_x0000_s1028" type="#_x0000_t202" style="position:absolute;margin-left:646.9pt;margin-top:220.2pt;width:59.3pt;height:32.4pt;z-index:-251610112;visibility:visible;mso-wrap-style:square;mso-width-percent:0;mso-height-percent:0;mso-wrap-distance-left:9pt;mso-wrap-distance-top:3.6pt;mso-wrap-distance-right:9pt;mso-wrap-distance-bottom:3.6pt;mso-position-horizontal:absolute;mso-position-horizontal-relative:text;mso-position-vertical:absolute;mso-position-vertical-relative:text;mso-width-percent:0;mso-height-percent:0;mso-width-relative:margin;mso-height-relative:margin;v-text-anchor:top" o:gfxdata="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" stroked="f">
                 <v:textbox>
                   <w:txbxContent>
                     <w:p>
@@ -237,7 +638,7 @@
           </mc:Choice>
           <mc:Fallback>
             <w:pict>
-              <v:shape w14:anchorId="02F1889A" id="_x0000_s1027" type="#_x0000_t202" style="position:absolute;margin-left:338.8pt;margin-top:488.55pt;width:152.65pt;height:32.4pt;z-index:-251612160;visibility:visible;mso-wrap-style:square;mso-width-percent:0;mso-height-percent:0;mso-wrap-distance-left:9pt;mso-wrap-distance-top:3.6pt;mso-wrap-distance-right:9pt;mso-wrap-distance-bottom:3.6pt;mso-position-horizontal:absolute;mso-position-horizontal-relative:text;mso-position-vertical:absolute;mso-position-vertical-relative:text;mso-width-percent:0;mso-height-percent:0;mso-width-relative:margin;mso-height-relative:margin;v-text-anchor:top" o:gfxdata="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" stroked="f">
+              <v:shape w14:anchorId="02F1889A" id="_x0000_s1029" type="#_x0000_t202" style="position:absolute;margin-left:338.8pt;margin-top:488.55pt;width:152.65pt;height:32.4pt;z-index:-251612160;visibility:visible;mso-wrap-style:square;mso-width-percent:0;mso-height-percent:0;mso-wrap-distance-left:9pt;mso-wrap-distance-top:3.6pt;mso-wrap-distance-right:9pt;mso-wrap-distance-bottom:3.6pt;mso-position-horizontal:absolute;mso-position-horizontal-relative:text;mso-position-vertical:absolute;mso-position-vertical-relative:text;mso-width-percent:0;mso-height-percent:0;mso-width-relative:margin;mso-height-relative:margin;v-text-anchor:top" o:gfxdata="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" stroked="f">
                 <v:textbox>
                   <w:txbxContent>
                     <w:p>
@@ -623,7 +1024,7 @@
           </mc:Choice>
           <mc:Fallback>
             <w:pict>
-              <v:shape w14:anchorId="79398F6B" id="_x0000_s1028" type="#_x0000_t202" style="position:absolute;margin-left:106.9pt;margin-top:478.5pt;width:152.65pt;height:32.4pt;z-index:-251617280;visibility:visible;mso-wrap-style:square;mso-width-percent:0;mso-height-percent:0;mso-wrap-distance-left:9pt;mso-wrap-distance-top:3.6pt;mso-wrap-distance-right:9pt;mso-wrap-distance-bottom:3.6pt;mso-position-horizontal:absolute;mso-position-horizontal-relative:text;mso-position-vertical:absolute;mso-position-vertical-relative:text;mso-width-percent:0;mso-height-percent:0;mso-width-relative:margin;mso-height-relative:margin;v-text-anchor:top" o:gfxdata="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" stroked="f">
+              <v:shape w14:anchorId="79398F6B" id="_x0000_s1030" type="#_x0000_t202" style="position:absolute;margin-left:106.9pt;margin-top:478.5pt;width:152.65pt;height:32.4pt;z-index:-251617280;visibility:visible;mso-wrap-style:square;mso-width-percent:0;mso-height-percent:0;mso-wrap-distance-left:9pt;mso-wrap-distance-top:3.6pt;mso-wrap-distance-right:9pt;mso-wrap-distance-bottom:3.6pt;mso-position-horizontal:absolute;mso-position-horizontal-relative:text;mso-position-vertical:absolute;mso-position-vertical-relative:text;mso-width-percent:0;mso-height-percent:0;mso-width-relative:margin;mso-height-relative:margin;v-text-anchor:top" o:gfxdata="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" stroked="f">
                 <v:textbox>
                   <w:txbxContent>
                     <w:p>
@@ -1387,7 +1788,7 @@
           </mc:Choice>
           <mc:Fallback>
             <w:pict>
-              <v:shape w14:anchorId="425C6C09" id="_x0000_s1029" type="#_x0000_t202" style="position:absolute;margin-left:502.5pt;margin-top:36pt;width:136.5pt;height:54.75pt;z-index:251677696;visibility:visible;mso-wrap-style:square;mso-width-percent:0;mso-height-percent:0;mso-wrap-distance-left:9pt;mso-wrap-distance-top:3.6pt;mso-wrap-distance-right:9pt;mso-wrap-distance-bottom:3.6pt;mso-position-horizontal:absolute;mso-position-horizontal-relative:margin;mso-position-vertical:absolute;mso-position-vertical-relative:text;mso-width-percent:0;mso-height-percent:0;mso-width-relative:margin;mso-height-relative:margin;v-text-anchor:top" o:gfxdata="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">
+              <v:shape w14:anchorId="425C6C09" id="_x0000_s1031" type="#_x0000_t202" style="position:absolute;margin-left:502.5pt;margin-top:36pt;width:136.5pt;height:54.75pt;z-index:251677696;visibility:visible;mso-wrap-style:square;mso-width-percent:0;mso-height-percent:0;mso-wrap-distance-left:9pt;mso-wrap-distance-top:3.6pt;mso-wrap-distance-right:9pt;mso-wrap-distance-bottom:3.6pt;mso-position-horizontal:absolute;mso-position-horizontal-relative:margin;mso-position-vertical:absolute;mso-position-vertical-relative:text;mso-width-percent:0;mso-height-percent:0;mso-width-relative:margin;mso-height-relative:margin;v-text-anchor:top" o:gfxdata="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">
                 <v:textbox>
                   <w:txbxContent>
                     <w:p>
@@ -1501,7 +1902,7 @@
           </mc:Choice>
           <mc:Fallback>
             <w:pict>
-              <v:shape w14:anchorId="747FFDB2" id="_x0000_s1030" type="#_x0000_t202" style="position:absolute;margin-left:0;margin-top:33.75pt;width:136.5pt;height:54.75pt;z-index:251675648;visibility:visible;mso-wrap-style:square;mso-width-percent:0;mso-height-percent:0;mso-wrap-distance-left:9pt;mso-wrap-distance-top:3.6pt;mso-wrap-distance-right:9pt;mso-wrap-distance-bottom:3.6pt;mso-position-horizontal:center;mso-position-horizontal-relative:margin;mso-position-vertical:absolute;mso-position-vertical-relative:text;mso-width-percent:0;mso-height-percent:0;mso-width-relative:margin;mso-height-relative:margin;v-text-anchor:top" o:gfxdata="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">
+              <v:shape w14:anchorId="747FFDB2" id="_x0000_s1032" type="#_x0000_t202" style="position:absolute;margin-left:0;margin-top:33.75pt;width:136.5pt;height:54.75pt;z-index:251675648;visibility:visible;mso-wrap-style:square;mso-width-percent:0;mso-height-percent:0;mso-wrap-distance-left:9pt;mso-wrap-distance-top:3.6pt;mso-wrap-distance-right:9pt;mso-wrap-distance-bottom:3.6pt;mso-position-horizontal:center;mso-position-horizontal-relative:margin;mso-position-vertical:absolute;mso-position-vertical-relative:text;mso-width-percent:0;mso-height-percent:0;mso-width-relative:margin;mso-height-relative:margin;v-text-anchor:top" o:gfxdata="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">
                 <v:textbox>
                   <w:txbxContent>
                     <w:p>
@@ -1622,7 +2023,7 @@
           </mc:Choice>
           <mc:Fallback>
             <w:pict>
-              <v:shape w14:anchorId="13948C59" id="_x0000_s1031" type="#_x0000_t202" style="position:absolute;margin-left:498pt;margin-top:368.25pt;width:136.5pt;height:54.75pt;z-index:251683840;visibility:visible;mso-wrap-style:square;mso-width-percent:0;mso-height-percent:0;mso-wrap-distance-left:9pt;mso-wrap-distance-top:3.6pt;mso-wrap-distance-right:9pt;mso-wrap-distance-bottom:3.6pt;mso-position-horizontal:absolute;mso-position-horizontal-relative:margin;mso-position-vertical:absolute;mso-position-vertical-relative:text;mso-width-percent:0;mso-height-percent:0;mso-width-relative:margin;mso-height-relative:margin;v-text-anchor:top" o:gfxdata="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">
+              <v:shape w14:anchorId="13948C59" id="_x0000_s1033" type="#_x0000_t202" style="position:absolute;margin-left:498pt;margin-top:368.25pt;width:136.5pt;height:54.75pt;z-index:251683840;visibility:visible;mso-wrap-style:square;mso-width-percent:0;mso-height-percent:0;mso-wrap-distance-left:9pt;mso-wrap-distance-top:3.6pt;mso-wrap-distance-right:9pt;mso-wrap-distance-bottom:3.6pt;mso-position-horizontal:absolute;mso-position-horizontal-relative:margin;mso-position-vertical:absolute;mso-position-vertical-relative:text;mso-width-percent:0;mso-height-percent:0;mso-width-relative:margin;mso-height-relative:margin;v-text-anchor:top" o:gfxdata="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">
                 <v:textbox>
                   <w:txbxContent>
                     <w:p>
@@ -1750,7 +2151,7 @@
           </mc:Choice>
           <mc:Fallback>
             <w:pict>
-              <v:shape w14:anchorId="534221D9" id="_x0000_s1032" type="#_x0000_t202" style="position:absolute;margin-left:0;margin-top:371.25pt;width:136.5pt;height:54.75pt;z-index:251681792;visibility:visible;mso-wrap-style:square;mso-width-percent:0;mso-height-percent:0;mso-wrap-distance-left:9pt;mso-wrap-distance-top:3.6pt;mso-wrap-distance-right:9pt;mso-wrap-distance-bottom:3.6pt;mso-position-horizontal:center;mso-position-horizontal-relative:margin;mso-position-vertical:absolute;mso-position-vertical-relative:text;mso-width-percent:0;mso-height-percent:0;mso-width-relative:margin;mso-height-relative:margin;v-text-anchor:top" o:gfxdata="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">
+              <v:shape w14:anchorId="534221D9" id="_x0000_s1034" type="#_x0000_t202" style="position:absolute;margin-left:0;margin-top:371.25pt;width:136.5pt;height:54.75pt;z-index:251681792;visibility:visible;mso-wrap-style:square;mso-width-percent:0;mso-height-percent:0;mso-wrap-distance-left:9pt;mso-wrap-distance-top:3.6pt;mso-wrap-distance-right:9pt;mso-wrap-distance-bottom:3.6pt;mso-position-horizontal:center;mso-position-horizontal-relative:margin;mso-position-vertical:absolute;mso-position-vertical-relative:text;mso-width-percent:0;mso-height-percent:0;mso-width-relative:margin;mso-height-relative:margin;v-text-anchor:top" o:gfxdata="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">
                 <v:textbox>
                   <w:txbxContent>
                     <w:p>
@@ -1871,7 +2272,7 @@
           </mc:Choice>
           <mc:Fallback>
             <w:pict>
-              <v:shape w14:anchorId="09348C43" id="_x0000_s1033" type="#_x0000_t202" style="position:absolute;margin-left:0;margin-top:370.5pt;width:136.5pt;height:54.75pt;z-index:251679744;visibility:visible;mso-wrap-style:square;mso-width-percent:0;mso-height-percent:0;mso-wrap-distance-left:9pt;mso-wrap-distance-top:3.6pt;mso-wrap-distance-right:9pt;mso-wrap-distance-bottom:3.6pt;mso-position-horizontal:left;mso-position-horizontal-relative:margin;mso-position-vertical:absolute;mso-position-vertical-relative:text;mso-width-percent:0;mso-height-percent:0;mso-width-relative:margin;mso-height-relative:margin;v-text-anchor:top" o:gfxdata="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">
+              <v:shape w14:anchorId="09348C43" id="_x0000_s1035" type="#_x0000_t202" style="position:absolute;margin-left:0;margin-top:370.5pt;width:136.5pt;height:54.75pt;z-index:251679744;visibility:visible;mso-wrap-style:square;mso-width-percent:0;mso-height-percent:0;mso-wrap-distance-left:9pt;mso-wrap-distance-top:3.6pt;mso-wrap-distance-right:9pt;mso-wrap-distance-bottom:3.6pt;mso-position-horizontal:left;mso-position-horizontal-relative:margin;mso-position-vertical:absolute;mso-position-vertical-relative:text;mso-width-percent:0;mso-height-percent:0;mso-width-relative:margin;mso-height-relative:margin;v-text-anchor:top" o:gfxdata="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">
                 <v:textbox>
                   <w:txbxContent>
                     <w:p>
@@ -1984,7 +2385,7 @@
           </mc:Choice>
           <mc:Fallback>
             <w:pict>
-              <v:shape w14:anchorId="4A0F9022" id="_x0000_s1034" type="#_x0000_t202" style="position:absolute;margin-left:0;margin-top:27.75pt;width:136.5pt;height:54.75pt;z-index:251673600;visibility:visible;mso-wrap-style:square;mso-width-percent:0;mso-height-percent:0;mso-wrap-distance-left:9pt;mso-wrap-distance-top:3.6pt;mso-wrap-distance-right:9pt;mso-wrap-distance-bottom:3.6pt;mso-position-horizontal:left;mso-position-horizontal-relative:margin;mso-position-vertical:absolute;mso-position-vertical-relative:text;mso-width-percent:0;mso-height-percent:0;mso-width-relative:margin;mso-height-relative:margin;v-text-anchor:top" o:gfxdata="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">
+              <v:shape w14:anchorId="4A0F9022" id="_x0000_s1036" type="#_x0000_t202" style="position:absolute;margin-left:0;margin-top:27.75pt;width:136.5pt;height:54.75pt;z-index:251673600;visibility:visible;mso-wrap-style:square;mso-width-percent:0;mso-height-percent:0;mso-wrap-distance-left:9pt;mso-wrap-distance-top:3.6pt;mso-wrap-distance-right:9pt;mso-wrap-distance-bottom:3.6pt;mso-position-horizontal:left;mso-position-horizontal-relative:margin;mso-position-vertical:absolute;mso-position-vertical-relative:text;mso-width-percent:0;mso-height-percent:0;mso-width-relative:margin;mso-height-relative:margin;v-text-anchor:top" o:gfxdata="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">
                 <v:textbox>
                   <w:txbxContent>
                     <w:p>
@@ -2368,10 +2769,7 @@
     <w:p/>
     <w:p/>
     <w:p/>
-    <w:p>
-      <w:bookmarkStart w:id="0" w:name="_GoBack"/>
-      <w:bookmarkEnd w:id="0"/>
-    </w:p>
+    <w:p/>
     <w:p/>
     <w:p/>
     <w:p/>
@@ -2453,7 +2851,7 @@
           </mc:Choice>
           <mc:Fallback>
             <w:pict>
-              <v:shape w14:anchorId="4EBB8046" id="_x0000_s1035" type="#_x0000_t202" style="position:absolute;margin-left:489.25pt;margin-top:27.9pt;width:59.3pt;height:32.4pt;rotation:3657857fd;z-index:-251608064;visibility:visible;mso-wrap-style:square;mso-width-percent:0;mso-height-percent:0;mso-wrap-distance-left:9pt;mso-wrap-distance-top:3.6pt;mso-wrap-distance-right:9pt;mso-wrap-distance-bottom:3.6pt;mso-position-horizontal:absolute;mso-position-horizontal-relative:text;mso-position-vertical:absolute;mso-position-vertical-relative:text;mso-width-percent:0;mso-height-percent:0;mso-width-relative:margin;mso-height-relative:margin;v-text-anchor:top" o:gfxdata="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" stroked="f">
+              <v:shape w14:anchorId="4EBB8046" id="_x0000_s1037" type="#_x0000_t202" style="position:absolute;margin-left:489.25pt;margin-top:27.9pt;width:59.3pt;height:32.4pt;rotation:3657857fd;z-index:-251608064;visibility:visible;mso-wrap-style:square;mso-width-percent:0;mso-height-percent:0;mso-wrap-distance-left:9pt;mso-wrap-distance-top:3.6pt;mso-wrap-distance-right:9pt;mso-wrap-distance-bottom:3.6pt;mso-position-horizontal:absolute;mso-position-horizontal-relative:text;mso-position-vertical:absolute;mso-position-vertical-relative:text;mso-width-percent:0;mso-height-percent:0;mso-width-relative:margin;mso-height-relative:margin;v-text-anchor:top" o:gfxdata="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" stroked="f">
                 <v:textbox>
                   <w:txbxContent>
                     <w:p>
@@ -2546,7 +2944,7 @@
           </mc:Choice>
           <mc:Fallback>
             <w:pict>
-              <v:shape w14:anchorId="2B756AF8" id="_x0000_s1036" type="#_x0000_t202" style="position:absolute;margin-left:352.5pt;margin-top:18.05pt;width:59.3pt;height:32.4pt;rotation:-2804449fd;z-index:-251599872;visibility:visible;mso-wrap-style:square;mso-width-percent:0;mso-height-percent:0;mso-wrap-distance-left:9pt;mso-wrap-distance-top:3.6pt;mso-wrap-distance-right:9pt;mso-wrap-distance-bottom:3.6pt;mso-position-horizontal:absolute;mso-position-horizontal-relative:text;mso-position-vertical:absolute;mso-position-vertical-relative:text;mso-width-percent:0;mso-height-percent:0;mso-width-relative:margin;mso-height-relative:margin;v-text-anchor:top" o:gfxdata="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" stroked="f">
+              <v:shape w14:anchorId="2B756AF8" id="_x0000_s1038" type="#_x0000_t202" style="position:absolute;margin-left:352.5pt;margin-top:18.05pt;width:59.3pt;height:32.4pt;rotation:-2804449fd;z-index:-251599872;visibility:visible;mso-wrap-style:square;mso-width-percent:0;mso-height-percent:0;mso-wrap-distance-left:9pt;mso-wrap-distance-top:3.6pt;mso-wrap-distance-right:9pt;mso-wrap-distance-bottom:3.6pt;mso-position-horizontal:absolute;mso-position-horizontal-relative:text;mso-position-vertical:absolute;mso-position-vertical-relative:text;mso-width-percent:0;mso-height-percent:0;mso-width-relative:margin;mso-height-relative:margin;v-text-anchor:top" o:gfxdata="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" stroked="f">
                 <v:textbox>
                   <w:txbxContent>
                     <w:p>
@@ -2633,7 +3031,7 @@
           </mc:Choice>
           <mc:Fallback>
             <w:pict>
-              <v:shape w14:anchorId="621B8AC7" id="_x0000_s1037" type="#_x0000_t202" style="position:absolute;margin-left:282.65pt;margin-top:6.95pt;width:59.3pt;height:32.4pt;z-index:-251601920;visibility:visible;mso-wrap-style:square;mso-width-percent:0;mso-height-percent:0;mso-wrap-distance-left:9pt;mso-wrap-distance-top:3.6pt;mso-wrap-distance-right:9pt;mso-wrap-distance-bottom:3.6pt;mso-position-horizontal:absolute;mso-position-horizontal-relative:text;mso-position-vertical:absolute;mso-position-vertical-relative:text;mso-width-percent:0;mso-height-percent:0;mso-width-relative:margin;mso-height-relative:margin;v-text-anchor:top" o:gfxdata="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" stroked="f">
+              <v:shape w14:anchorId="621B8AC7" id="_x0000_s1039" type="#_x0000_t202" style="position:absolute;margin-left:282.65pt;margin-top:6.95pt;width:59.3pt;height:32.4pt;z-index:-251601920;visibility:visible;mso-wrap-style:square;mso-width-percent:0;mso-height-percent:0;mso-wrap-distance-left:9pt;mso-wrap-distance-top:3.6pt;mso-wrap-distance-right:9pt;mso-wrap-distance-bottom:3.6pt;mso-position-horizontal:absolute;mso-position-horizontal-relative:text;mso-position-vertical:absolute;mso-position-vertical-relative:text;mso-width-percent:0;mso-height-percent:0;mso-width-relative:margin;mso-height-relative:margin;v-text-anchor:top" o:gfxdata="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" stroked="f">
                 <v:textbox>
                   <w:txbxContent>
                     <w:p>
@@ -2727,7 +3125,7 @@
           </mc:Choice>
           <mc:Fallback>
             <w:pict>
-              <v:shape w14:anchorId="673B4D5B" id="_x0000_s1038" type="#_x0000_t202" style="position:absolute;margin-left:217.05pt;margin-top:23.65pt;width:59.3pt;height:32.4pt;z-index:-251603968;visibility:visible;mso-wrap-style:square;mso-width-percent:0;mso-height-percent:0;mso-wrap-distance-left:9pt;mso-wrap-distance-top:3.6pt;mso-wrap-distance-right:9pt;mso-wrap-distance-bottom:3.6pt;mso-position-horizontal:absolute;mso-position-horizontal-relative:text;mso-position-vertical:absolute;mso-position-vertical-relative:text;mso-width-percent:0;mso-height-percent:0;mso-width-relative:margin;mso-height-relative:margin;v-text-anchor:top" o:gfxdata="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" stroked="f">
+              <v:shape w14:anchorId="673B4D5B" id="_x0000_s1040" type="#_x0000_t202" style="position:absolute;margin-left:217.05pt;margin-top:23.65pt;width:59.3pt;height:32.4pt;z-index:-251603968;visibility:visible;mso-wrap-style:square;mso-width-percent:0;mso-height-percent:0;mso-wrap-distance-left:9pt;mso-wrap-distance-top:3.6pt;mso-wrap-distance-right:9pt;mso-wrap-distance-bottom:3.6pt;mso-position-horizontal:absolute;mso-position-horizontal-relative:text;mso-position-vertical:absolute;mso-position-vertical-relative:text;mso-width-percent:0;mso-height-percent:0;mso-width-relative:margin;mso-height-relative:margin;v-text-anchor:top" o:gfxdata="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" stroked="f">
                 <v:textbox>
                   <w:txbxContent>
                     <w:p>
@@ -2814,7 +3212,7 @@
           </mc:Choice>
           <mc:Fallback>
             <w:pict>
-              <v:shape w14:anchorId="2B903F5D" id="_x0000_s1039" type="#_x0000_t202" style="position:absolute;margin-left:440.45pt;margin-top:2.65pt;width:59.3pt;height:32.4pt;rotation:2210812fd;z-index:-251606016;visibility:visible;mso-wrap-style:square;mso-width-percent:0;mso-height-percent:0;mso-wrap-distance-left:9pt;mso-wrap-distance-top:3.6pt;mso-wrap-distance-right:9pt;mso-wrap-distance-bottom:3.6pt;mso-position-horizontal:absolute;mso-position-horizontal-relative:text;mso-position-vertical:absolute;mso-position-vertical-relative:text;mso-width-percent:0;mso-height-percent:0;mso-width-relative:margin;mso-height-relative:margin;v-text-anchor:top" o:gfxdata="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" stroked="f">
+              <v:shape w14:anchorId="2B903F5D" id="_x0000_s1041" type="#_x0000_t202" style="position:absolute;margin-left:440.45pt;margin-top:2.65pt;width:59.3pt;height:32.4pt;rotation:2210812fd;z-index:-251606016;visibility:visible;mso-wrap-style:square;mso-width-percent:0;mso-height-percent:0;mso-wrap-distance-left:9pt;mso-wrap-distance-top:3.6pt;mso-wrap-distance-right:9pt;mso-wrap-distance-bottom:3.6pt;mso-position-horizontal:absolute;mso-position-horizontal-relative:text;mso-position-vertical:absolute;mso-position-vertical-relative:text;mso-width-percent:0;mso-height-percent:0;mso-width-relative:margin;mso-height-relative:margin;v-text-anchor:top" o:gfxdata="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" stroked="f">
                 <v:textbox>
                   <w:txbxContent>
                     <w:p>
@@ -2832,11 +3230,15 @@
       <w:r>
         <w:tab/>
       </w:r>
+      <w:bookmarkStart w:id="0" w:name="_GoBack"/>
+      <w:bookmarkEnd w:id="0"/>
     </w:p>
     <w:sectPr>
       <w:pgSz w:w="15840" w:h="12240" w:orient="landscape"/>
       <w:pgMar w:top="720" w:right="720" w:bottom="720" w:left="720" w:header="720" w:footer="720" w:gutter="0"/>
+      <w:pgNumType w:start="0"/>
       <w:cols w:space="720"/>
+      <w:titlePg/>
       <w:docGrid w:linePitch="360"/>
     </w:sectPr>
   </w:body>
@@ -3265,6 +3667,29 @@
     <w:semiHidden/>
     <w:unhideWhenUsed/>
   </w:style>
+  <w:style w:type="paragraph" w:styleId="NoSpacing">
+    <w:name w:val="No Spacing"/>
+    <w:link w:val="NoSpacingChar"/>
+    <w:uiPriority w:val="1"/>
+    <w:qFormat/>
+    <w:rsid w:val="004B7E1A"/>
+    <w:pPr>
+      <w:spacing w:after="0" w:line="240" w:lineRule="auto"/>
+    </w:pPr>
+    <w:rPr>
+      <w:rFonts w:eastAsiaTheme="minorEastAsia"/>
+    </w:rPr>
+  </w:style>
+  <w:style w:type="character" w:customStyle="1" w:styleId="NoSpacingChar">
+    <w:name w:val="No Spacing Char"/>
+    <w:basedOn w:val="DefaultParagraphFont"/>
+    <w:link w:val="NoSpacing"/>
+    <w:uiPriority w:val="1"/>
+    <w:rsid w:val="004B7E1A"/>
+    <w:rPr>
+      <w:rFonts w:eastAsiaTheme="minorEastAsia"/>
+    </w:rPr>
+  </w:style>
 </w:styles>
 </file>
 

</xml_diff>